<commit_message>
change content of hello world
</commit_message>
<xml_diff>
--- a/Hello world.docx
+++ b/Hello world.docx
@@ -13,6 +13,12 @@
           <w:lang w:val="en-US"/>
         </w:rPr>
         <w:t>Hello world</w:t>
+      </w:r>
+      <w:r>
+        <w:rPr>
+          <w:lang w:val="en-US"/>
+        </w:rPr>
+        <w:t xml:space="preserve"> 123455</w:t>
       </w:r>
     </w:p>
     <w:sectPr>
@@ -995,15 +1001,6 @@
 </file>
 
 <file path=customXml/item2.xml><?xml version="1.0" encoding="utf-8"?>
-<?mso-contentType ?>
-<FormTemplates xmlns="http://schemas.microsoft.com/sharepoint/v3/contenttype/forms">
-  <Display>DocumentLibraryForm</Display>
-  <Edit>DocumentLibraryForm</Edit>
-  <New>DocumentLibraryForm</New>
-</FormTemplates>
-</file>
-
-<file path=customXml/item3.xml><?xml version="1.0" encoding="utf-8"?>
 <p:properties xmlns:p="http://schemas.microsoft.com/office/2006/metadata/properties" xmlns:xsi="http://www.w3.org/2001/XMLSchema-instance" xmlns:pc="http://schemas.microsoft.com/office/infopath/2007/PartnerControls">
   <documentManagement>
     <TaxCatchAll xmlns="3b9c7e33-038b-41d9-aee2-080fa3cfafb8" xsi:nil="true"/>
@@ -1014,14 +1011,49 @@
 </p:properties>
 </file>
 
+<file path=customXml/item3.xml><?xml version="1.0" encoding="utf-8"?>
+<?mso-contentType ?>
+<FormTemplates xmlns="http://schemas.microsoft.com/sharepoint/v3/contenttype/forms">
+  <Display>DocumentLibraryForm</Display>
+  <Edit>DocumentLibraryForm</Edit>
+  <New>DocumentLibraryForm</New>
+</FormTemplates>
+</file>
+
 <file path=customXml/itemProps1.xml><?xml version="1.0" encoding="utf-8"?>
-<ds:datastoreItem xmlns:ds="http://schemas.openxmlformats.org/officeDocument/2006/customXml" ds:itemID="{9B8A7F54-69AE-49E2-B17B-62728EDB2597}"/>
+<ds:datastoreItem xmlns:ds="http://schemas.openxmlformats.org/officeDocument/2006/customXml" ds:itemID="{9B8A7F54-69AE-49E2-B17B-62728EDB2597}">
+  <ds:schemaRefs>
+    <ds:schemaRef ds:uri="http://schemas.microsoft.com/office/2006/metadata/contentType"/>
+    <ds:schemaRef ds:uri="http://schemas.microsoft.com/office/2006/metadata/properties/metaAttributes"/>
+    <ds:schemaRef ds:uri="http://www.w3.org/2001/XMLSchema"/>
+    <ds:schemaRef ds:uri="http://schemas.microsoft.com/office/2006/metadata/properties"/>
+    <ds:schemaRef ds:uri="3b9c7e33-038b-41d9-aee2-080fa3cfafb8"/>
+    <ds:schemaRef ds:uri="9042142e-d53c-4433-8841-0b917120b5c6"/>
+    <ds:schemaRef ds:uri="http://schemas.microsoft.com/office/2006/documentManagement/types"/>
+    <ds:schemaRef ds:uri="http://schemas.microsoft.com/office/infopath/2007/PartnerControls"/>
+    <ds:schemaRef ds:uri="http://schemas.openxmlformats.org/package/2006/metadata/core-properties"/>
+    <ds:schemaRef ds:uri="http://purl.org/dc/elements/1.1/"/>
+    <ds:schemaRef ds:uri="http://purl.org/dc/terms/"/>
+    <ds:schemaRef ds:uri="http://schemas.microsoft.com/internal/obd"/>
+  </ds:schemaRefs>
+</ds:datastoreItem>
 </file>
 
 <file path=customXml/itemProps2.xml><?xml version="1.0" encoding="utf-8"?>
-<ds:datastoreItem xmlns:ds="http://schemas.openxmlformats.org/officeDocument/2006/customXml" ds:itemID="{7485488A-0580-4754-A09E-4D03C35ED429}"/>
+<ds:datastoreItem xmlns:ds="http://schemas.openxmlformats.org/officeDocument/2006/customXml" ds:itemID="{3D925C98-499C-4F5A-A1E6-892C4ABA4EC3}">
+  <ds:schemaRefs>
+    <ds:schemaRef ds:uri="http://schemas.microsoft.com/office/2006/metadata/properties"/>
+    <ds:schemaRef ds:uri="http://schemas.microsoft.com/office/infopath/2007/PartnerControls"/>
+    <ds:schemaRef ds:uri="3b9c7e33-038b-41d9-aee2-080fa3cfafb8"/>
+    <ds:schemaRef ds:uri="9042142e-d53c-4433-8841-0b917120b5c6"/>
+  </ds:schemaRefs>
+</ds:datastoreItem>
 </file>
 
 <file path=customXml/itemProps3.xml><?xml version="1.0" encoding="utf-8"?>
-<ds:datastoreItem xmlns:ds="http://schemas.openxmlformats.org/officeDocument/2006/customXml" ds:itemID="{3D925C98-499C-4F5A-A1E6-892C4ABA4EC3}"/>
+<ds:datastoreItem xmlns:ds="http://schemas.openxmlformats.org/officeDocument/2006/customXml" ds:itemID="{7485488A-0580-4754-A09E-4D03C35ED429}">
+  <ds:schemaRefs>
+    <ds:schemaRef ds:uri="http://schemas.microsoft.com/sharepoint/v3/contenttype/forms"/>
+  </ds:schemaRefs>
+</ds:datastoreItem>
 </file>
</xml_diff>